<commit_message>
adding resume version 2
</commit_message>
<xml_diff>
--- a/Resume-ver 2.docx
+++ b/Resume-ver 2.docx
@@ -181,6 +181,10 @@
         <w:tabs>
           <w:tab w:val="left" w:pos="3690"/>
           <w:tab w:val="left" w:pos="5040"/>
+          <w:tab w:val="left" w:pos="7560"/>
+          <w:tab w:val="left" w:pos="7830"/>
+          <w:tab w:val="left" w:pos="8010"/>
+          <w:tab w:val="left" w:pos="8190"/>
           <w:tab w:val="left" w:pos="9360"/>
           <w:tab w:val="right" w:pos="10800"/>
         </w:tabs>
@@ -195,11 +199,51 @@
       <w:r>
         <w:rPr>
           <w:rFonts w:ascii="Times New Roman" w:eastAsia="Times New Roman" w:hAnsi="Times New Roman" w:cs="Times New Roman"/>
+          <w:sz w:val="21"/>
+          <w:szCs w:val="21"/>
+        </w:rPr>
+        <w:t xml:space="preserve">Bachelor of </w:t>
+      </w:r>
+      <w:r>
+        <w:rPr>
+          <w:rFonts w:ascii="Times New Roman" w:eastAsia="Times New Roman" w:hAnsi="Times New Roman" w:cs="Times New Roman"/>
+          <w:sz w:val="21"/>
+          <w:szCs w:val="21"/>
+        </w:rPr>
+        <w:t>A</w:t>
+      </w:r>
+      <w:r>
+        <w:rPr>
+          <w:rFonts w:ascii="Times New Roman" w:eastAsia="Times New Roman" w:hAnsi="Times New Roman" w:cs="Times New Roman"/>
+          <w:sz w:val="21"/>
+          <w:szCs w:val="21"/>
+        </w:rPr>
+        <w:t>rts</w:t>
+      </w:r>
+      <w:r>
+        <w:rPr>
+          <w:rFonts w:ascii="Times New Roman" w:eastAsia="Times New Roman" w:hAnsi="Times New Roman" w:cs="Times New Roman"/>
+          <w:sz w:val="21"/>
+          <w:szCs w:val="21"/>
+        </w:rPr>
+        <w:t xml:space="preserve"> Compute</w:t>
+      </w:r>
+      <w:r>
+        <w:rPr>
+          <w:rFonts w:ascii="Times New Roman" w:eastAsia="Times New Roman" w:hAnsi="Times New Roman" w:cs="Times New Roman"/>
+          <w:sz w:val="21"/>
+          <w:szCs w:val="21"/>
+        </w:rPr>
+        <w:t>r Science</w:t>
+      </w:r>
+      <w:r>
+        <w:rPr>
+          <w:rFonts w:ascii="Times New Roman" w:eastAsia="Times New Roman" w:hAnsi="Times New Roman" w:cs="Times New Roman"/>
           <w:b/>
           <w:sz w:val="21"/>
           <w:szCs w:val="21"/>
         </w:rPr>
-        <w:t xml:space="preserve">Bachelor of </w:t>
+        <w:t xml:space="preserve"> |</w:t>
       </w:r>
       <w:r>
         <w:rPr>
@@ -208,51 +252,6 @@
           <w:sz w:val="21"/>
           <w:szCs w:val="21"/>
         </w:rPr>
-        <w:t>A</w:t>
-      </w:r>
-      <w:r>
-        <w:rPr>
-          <w:rFonts w:ascii="Times New Roman" w:eastAsia="Times New Roman" w:hAnsi="Times New Roman" w:cs="Times New Roman"/>
-          <w:b/>
-          <w:sz w:val="21"/>
-          <w:szCs w:val="21"/>
-        </w:rPr>
-        <w:t>rts</w:t>
-      </w:r>
-      <w:r>
-        <w:rPr>
-          <w:rFonts w:ascii="Times New Roman" w:eastAsia="Times New Roman" w:hAnsi="Times New Roman" w:cs="Times New Roman"/>
-          <w:b/>
-          <w:sz w:val="21"/>
-          <w:szCs w:val="21"/>
-        </w:rPr>
-        <w:t xml:space="preserve"> Compute</w:t>
-      </w:r>
-      <w:r>
-        <w:rPr>
-          <w:rFonts w:ascii="Times New Roman" w:eastAsia="Times New Roman" w:hAnsi="Times New Roman" w:cs="Times New Roman"/>
-          <w:b/>
-          <w:sz w:val="21"/>
-          <w:szCs w:val="21"/>
-        </w:rPr>
-        <w:t>r Science</w:t>
-      </w:r>
-      <w:r>
-        <w:rPr>
-          <w:rFonts w:ascii="Times New Roman" w:eastAsia="Times New Roman" w:hAnsi="Times New Roman" w:cs="Times New Roman"/>
-          <w:b/>
-          <w:sz w:val="21"/>
-          <w:szCs w:val="21"/>
-        </w:rPr>
-        <w:t xml:space="preserve"> |</w:t>
-      </w:r>
-      <w:r>
-        <w:rPr>
-          <w:rFonts w:ascii="Times New Roman" w:eastAsia="Times New Roman" w:hAnsi="Times New Roman" w:cs="Times New Roman"/>
-          <w:b/>
-          <w:sz w:val="21"/>
-          <w:szCs w:val="21"/>
-        </w:rPr>
         <w:t xml:space="preserve"> </w:t>
       </w:r>
       <w:r>
@@ -270,7 +269,15 @@
           <w:szCs w:val="21"/>
         </w:rPr>
         <w:tab/>
-        <w:t xml:space="preserve">                                                                 May 2021</w:t>
+      </w:r>
+      <w:r>
+        <w:rPr>
+          <w:rFonts w:ascii="Times New Roman" w:eastAsia="Times New Roman" w:hAnsi="Times New Roman" w:cs="Times New Roman"/>
+          <w:sz w:val="21"/>
+          <w:szCs w:val="21"/>
+        </w:rPr>
+        <w:tab/>
+        <w:t xml:space="preserve">  Expected May 2021</w:t>
       </w:r>
     </w:p>
     <w:p>
@@ -659,8 +666,6 @@
           <w:szCs w:val="21"/>
         </w:rPr>
       </w:pPr>
-      <w:bookmarkStart w:id="0" w:name="_GoBack"/>
-      <w:bookmarkEnd w:id="0"/>
       <w:r>
         <w:rPr>
           <w:rFonts w:ascii="Times New Roman" w:eastAsia="Times New Roman" w:hAnsi="Times New Roman" w:cs="Times New Roman"/>
@@ -1463,23 +1468,31 @@
           <w:sz w:val="21"/>
           <w:szCs w:val="21"/>
         </w:rPr>
-        <w:t xml:space="preserve">Teach undergraduate students </w:t>
-      </w:r>
-      <w:r>
-        <w:rPr>
-          <w:rFonts w:ascii="Times New Roman" w:eastAsia="Times New Roman" w:hAnsi="Times New Roman" w:cs="Times New Roman"/>
-          <w:sz w:val="21"/>
-          <w:szCs w:val="21"/>
-        </w:rPr>
-        <w:t>to interpret theorems and solve problems</w:t>
-      </w:r>
-      <w:r>
-        <w:rPr>
-          <w:rFonts w:ascii="Times New Roman" w:eastAsia="Times New Roman" w:hAnsi="Times New Roman" w:cs="Times New Roman"/>
-          <w:sz w:val="21"/>
-          <w:szCs w:val="21"/>
-        </w:rPr>
-        <w:t>.</w:t>
+        <w:t>F</w:t>
+      </w:r>
+      <w:r>
+        <w:rPr>
+          <w:rFonts w:ascii="Times New Roman" w:eastAsia="Times New Roman" w:hAnsi="Times New Roman" w:cs="Times New Roman"/>
+          <w:sz w:val="21"/>
+          <w:szCs w:val="21"/>
+        </w:rPr>
+        <w:t xml:space="preserve">acilitated in teaching </w:t>
+      </w:r>
+      <w:r>
+        <w:rPr>
+          <w:rFonts w:ascii="Times New Roman" w:eastAsia="Times New Roman" w:hAnsi="Times New Roman" w:cs="Times New Roman"/>
+          <w:sz w:val="21"/>
+          <w:szCs w:val="21"/>
+        </w:rPr>
+        <w:t>students</w:t>
+      </w:r>
+      <w:r>
+        <w:rPr>
+          <w:rFonts w:ascii="Times New Roman" w:eastAsia="Times New Roman" w:hAnsi="Times New Roman" w:cs="Times New Roman"/>
+          <w:sz w:val="21"/>
+          <w:szCs w:val="21"/>
+        </w:rPr>
+        <w:t xml:space="preserve"> to interpret theorems and solve problems.</w:t>
       </w:r>
     </w:p>
     <w:p>
@@ -1508,6 +1521,14 @@
           <w:sz w:val="21"/>
           <w:szCs w:val="21"/>
         </w:rPr>
+        <w:t>d</w:t>
+      </w:r>
+      <w:r>
+        <w:rPr>
+          <w:rFonts w:ascii="Times New Roman" w:eastAsia="Times New Roman" w:hAnsi="Times New Roman" w:cs="Times New Roman"/>
+          <w:sz w:val="21"/>
+          <w:szCs w:val="21"/>
+        </w:rPr>
         <w:t xml:space="preserve"> </w:t>
       </w:r>
       <w:r>
@@ -1516,7 +1537,15 @@
           <w:sz w:val="21"/>
           <w:szCs w:val="21"/>
         </w:rPr>
-        <w:t>intensive lessons</w:t>
+        <w:t xml:space="preserve">intensive </w:t>
+      </w:r>
+      <w:r>
+        <w:rPr>
+          <w:rFonts w:ascii="Times New Roman" w:eastAsia="Times New Roman" w:hAnsi="Times New Roman" w:cs="Times New Roman"/>
+          <w:sz w:val="21"/>
+          <w:szCs w:val="21"/>
+        </w:rPr>
+        <w:t>boot camps</w:t>
       </w:r>
       <w:r>
         <w:rPr>
@@ -1548,7 +1577,33 @@
           <w:sz w:val="21"/>
           <w:szCs w:val="21"/>
         </w:rPr>
-        <w:t>Mathematics courses, and aid in designing curriculum.</w:t>
+        <w:t>Mathematics courses and</w:t>
+      </w:r>
+      <w:r>
+        <w:rPr>
+          <w:rFonts w:ascii="Times New Roman" w:eastAsia="Times New Roman" w:hAnsi="Times New Roman" w:cs="Times New Roman"/>
+          <w:sz w:val="21"/>
+          <w:szCs w:val="21"/>
+        </w:rPr>
+        <w:t xml:space="preserve"> a</w:t>
+      </w:r>
+      <w:r>
+        <w:rPr>
+          <w:rFonts w:ascii="Times New Roman" w:eastAsia="Times New Roman" w:hAnsi="Times New Roman" w:cs="Times New Roman"/>
+          <w:sz w:val="21"/>
+          <w:szCs w:val="21"/>
+        </w:rPr>
+        <w:t>ssisted</w:t>
+      </w:r>
+      <w:bookmarkStart w:id="0" w:name="_GoBack"/>
+      <w:bookmarkEnd w:id="0"/>
+      <w:r>
+        <w:rPr>
+          <w:rFonts w:ascii="Times New Roman" w:eastAsia="Times New Roman" w:hAnsi="Times New Roman" w:cs="Times New Roman"/>
+          <w:sz w:val="21"/>
+          <w:szCs w:val="21"/>
+        </w:rPr>
+        <w:t xml:space="preserve"> in designing curriculum.</w:t>
       </w:r>
     </w:p>
     <w:p>
@@ -1579,6 +1634,15 @@
           <w:szCs w:val="21"/>
           <w:highlight w:val="white"/>
         </w:rPr>
+        <w:t>ed</w:t>
+      </w:r>
+      <w:r>
+        <w:rPr>
+          <w:rFonts w:ascii="Times New Roman" w:eastAsia="Times New Roman" w:hAnsi="Times New Roman" w:cs="Times New Roman"/>
+          <w:sz w:val="21"/>
+          <w:szCs w:val="21"/>
+          <w:highlight w:val="white"/>
+        </w:rPr>
         <w:t xml:space="preserve"> </w:t>
       </w:r>
       <w:r>
@@ -1614,7 +1678,31 @@
           <w:sz w:val="21"/>
           <w:szCs w:val="21"/>
         </w:rPr>
-        <w:t>, and aid in preparation for exams</w:t>
+        <w:t xml:space="preserve"> and</w:t>
+      </w:r>
+      <w:r>
+        <w:rPr>
+          <w:rFonts w:ascii="Times New Roman" w:eastAsia="Times New Roman" w:hAnsi="Times New Roman" w:cs="Times New Roman"/>
+          <w:sz w:val="21"/>
+          <w:szCs w:val="21"/>
+        </w:rPr>
+        <w:t xml:space="preserve"> aid</w:t>
+      </w:r>
+      <w:r>
+        <w:rPr>
+          <w:rFonts w:ascii="Times New Roman" w:eastAsia="Times New Roman" w:hAnsi="Times New Roman" w:cs="Times New Roman"/>
+          <w:sz w:val="21"/>
+          <w:szCs w:val="21"/>
+        </w:rPr>
+        <w:t>ed</w:t>
+      </w:r>
+      <w:r>
+        <w:rPr>
+          <w:rFonts w:ascii="Times New Roman" w:eastAsia="Times New Roman" w:hAnsi="Times New Roman" w:cs="Times New Roman"/>
+          <w:sz w:val="21"/>
+          <w:szCs w:val="21"/>
+        </w:rPr>
+        <w:t xml:space="preserve"> in preparation for exams</w:t>
       </w:r>
       <w:r>
         <w:rPr>
@@ -4447,7 +4535,7 @@
 </file>
 
 <file path=customXml/itemProps1.xml><?xml version="1.0" encoding="utf-8"?>
-<ds:datastoreItem xmlns:ds="http://schemas.openxmlformats.org/officeDocument/2006/customXml" ds:itemID="{02A3CEB8-3D5C-814F-ADF0-50555EEC0ACB}">
+<ds:datastoreItem xmlns:ds="http://schemas.openxmlformats.org/officeDocument/2006/customXml" ds:itemID="{F36E0BF4-3D66-A140-92EB-035619DAA067}">
   <ds:schemaRefs>
     <ds:schemaRef ds:uri="http://schemas.openxmlformats.org/officeDocument/2006/bibliography"/>
   </ds:schemaRefs>

</xml_diff>